<commit_message>
PL Bill & Quotation
</commit_message>
<xml_diff>
--- a/Jail/Forwarding Letter SRCL_Jail.docx
+++ b/Jail/Forwarding Letter SRCL_Jail.docx
@@ -1050,6 +1050,36 @@
         <w:rPr>
           <w:rFonts w:ascii="Times New Roman" w:hAnsi="Times New Roman" w:cs="Times New Roman"/>
           <w:b/>
+          <w:sz w:val="24"/>
+          <w:szCs w:val="24"/>
+        </w:rPr>
+      </w:pPr>
+    </w:p>
+    <w:p>
+      <w:pPr>
+        <w:spacing w:after="0" w:line="240" w:lineRule="auto"/>
+        <w:rPr>
+          <w:rFonts w:ascii="Times New Roman" w:hAnsi="Times New Roman" w:cs="Times New Roman"/>
+          <w:sz w:val="24"/>
+          <w:szCs w:val="24"/>
+        </w:rPr>
+      </w:pPr>
+    </w:p>
+    <w:p>
+      <w:pPr>
+        <w:spacing w:after="0" w:line="240" w:lineRule="auto"/>
+        <w:rPr>
+          <w:rFonts w:ascii="Times New Roman" w:hAnsi="Times New Roman" w:cs="Times New Roman"/>
+          <w:sz w:val="24"/>
+          <w:szCs w:val="24"/>
+        </w:rPr>
+      </w:pPr>
+    </w:p>
+    <w:p>
+      <w:pPr>
+        <w:spacing w:after="0" w:line="240" w:lineRule="auto"/>
+        <w:rPr>
+          <w:rFonts w:ascii="Times New Roman" w:hAnsi="Times New Roman" w:cs="Times New Roman"/>
           <w:sz w:val="24"/>
           <w:szCs w:val="24"/>
         </w:rPr>
@@ -1180,12 +1210,9 @@
       <w:pPr>
         <w:spacing w:after="0"/>
         <w:rPr>
-          <w:rStyle w:val="Hyperlink"/>
-          <w:rFonts w:ascii="Times New Roman" w:hAnsi="Times New Roman" w:cs="Times New Roman"/>
-          <w:color w:val="auto"/>
-          <w:sz w:val="24"/>
-          <w:szCs w:val="24"/>
-          <w:u w:val="none"/>
+          <w:rFonts w:ascii="Times New Roman" w:hAnsi="Times New Roman" w:cs="Times New Roman"/>
+          <w:sz w:val="24"/>
+          <w:szCs w:val="24"/>
         </w:rPr>
       </w:pPr>
       <w:r>
@@ -1209,17 +1236,6 @@
           <w:t>www.srclgroup.com</w:t>
         </w:r>
       </w:hyperlink>
-    </w:p>
-    <w:p>
-      <w:pPr>
-        <w:spacing w:after="0"/>
-        <w:rPr>
-          <w:rFonts w:ascii="Times New Roman" w:hAnsi="Times New Roman" w:cs="Times New Roman"/>
-          <w:b/>
-          <w:sz w:val="24"/>
-          <w:szCs w:val="24"/>
-        </w:rPr>
-      </w:pPr>
     </w:p>
     <w:sectPr>
       <w:headerReference w:type="default" r:id="rId9"/>

</xml_diff>